<commit_message>
Finished Key Features and Commit Intro Sheet
See title
</commit_message>
<xml_diff>
--- a/doc/Team4324/Commit Logs Info Sheet.docx
+++ b/doc/Team4324/Commit Logs Info Sheet.docx
@@ -4,36 +4,256 @@
   <w:body>
     <w:p>
       <w:pPr>
-        <w:spacing w:after="0" w:line="240" w:lineRule="auto"/>
-        <w:rPr>
+        <w:spacing w:line="240" w:lineRule="auto"/>
+        <w:rPr>
+          <w:rFonts w:ascii="Times New Roman" w:hAnsi="Times New Roman" w:cs="Times New Roman"/>
           <w:color w:val="404040" w:themeColor="text1" w:themeTint="BF"/>
           <w:sz w:val="24"/>
           <w:szCs w:val="24"/>
         </w:rPr>
       </w:pPr>
-      <w:proofErr w:type="gramStart"/>
-      <w:r>
-        <w:rPr>
-          <w:color w:val="404040" w:themeColor="text1" w:themeTint="BF"/>
-          <w:sz w:val="24"/>
-          <w:szCs w:val="24"/>
-        </w:rPr>
-        <w:t>commit</w:t>
-      </w:r>
-      <w:proofErr w:type="gramEnd"/>
-      <w:r>
-        <w:rPr>
-          <w:color w:val="404040" w:themeColor="text1" w:themeTint="BF"/>
-          <w:sz w:val="24"/>
-          <w:szCs w:val="24"/>
-        </w:rPr>
-        <w:t xml:space="preserve"> 7272ce7706d7ce4023dbe772ab73be7c1b8d21a2</w:t>
+      <w:r>
+        <w:rPr>
+          <w:rFonts w:ascii="Times New Roman" w:hAnsi="Times New Roman" w:cs="Times New Roman"/>
+          <w:color w:val="404040" w:themeColor="text1" w:themeTint="BF"/>
+          <w:sz w:val="24"/>
+          <w:szCs w:val="24"/>
+        </w:rPr>
+        <w:t xml:space="preserve">The following pages </w:t>
+      </w:r>
+      <w:r>
+        <w:rPr>
+          <w:rFonts w:ascii="Times New Roman" w:hAnsi="Times New Roman" w:cs="Times New Roman"/>
+          <w:color w:val="404040" w:themeColor="text1" w:themeTint="BF"/>
+          <w:sz w:val="24"/>
+          <w:szCs w:val="24"/>
+        </w:rPr>
+        <w:t xml:space="preserve">contain </w:t>
+      </w:r>
+      <w:r>
+        <w:rPr>
+          <w:rFonts w:ascii="Times New Roman" w:hAnsi="Times New Roman" w:cs="Times New Roman"/>
+          <w:color w:val="404040" w:themeColor="text1" w:themeTint="BF"/>
+          <w:sz w:val="24"/>
+          <w:szCs w:val="24"/>
+        </w:rPr>
+        <w:t>our</w:t>
+      </w:r>
+      <w:r>
+        <w:rPr>
+          <w:rFonts w:ascii="Times New Roman" w:hAnsi="Times New Roman" w:cs="Times New Roman"/>
+          <w:color w:val="404040" w:themeColor="text1" w:themeTint="BF"/>
+          <w:sz w:val="24"/>
+          <w:szCs w:val="24"/>
+        </w:rPr>
+        <w:t xml:space="preserve"> logs from our</w:t>
+      </w:r>
+      <w:r>
+        <w:rPr>
+          <w:rFonts w:ascii="Times New Roman" w:hAnsi="Times New Roman" w:cs="Times New Roman"/>
+          <w:color w:val="404040" w:themeColor="text1" w:themeTint="BF"/>
+          <w:sz w:val="24"/>
+          <w:szCs w:val="24"/>
+        </w:rPr>
+        <w:t xml:space="preserve"> GitHub repository.  GitHub</w:t>
+      </w:r>
+      <w:r>
+        <w:rPr>
+          <w:rFonts w:ascii="Times New Roman" w:hAnsi="Times New Roman" w:cs="Times New Roman"/>
+          <w:color w:val="404040" w:themeColor="text1" w:themeTint="BF"/>
+          <w:sz w:val="24"/>
+          <w:szCs w:val="24"/>
+        </w:rPr>
+        <w:t xml:space="preserve"> is a popular source-code-control/collaboration service used to keep track of revisions in software</w:t>
+      </w:r>
+      <w:r>
+        <w:rPr>
+          <w:rFonts w:ascii="Times New Roman" w:hAnsi="Times New Roman" w:cs="Times New Roman"/>
+          <w:color w:val="404040" w:themeColor="text1" w:themeTint="BF"/>
+          <w:sz w:val="24"/>
+          <w:szCs w:val="24"/>
+        </w:rPr>
+        <w:t xml:space="preserve">, documentation, </w:t>
+      </w:r>
+      <w:r>
+        <w:rPr>
+          <w:rFonts w:ascii="Times New Roman" w:hAnsi="Times New Roman" w:cs="Times New Roman"/>
+          <w:color w:val="404040" w:themeColor="text1" w:themeTint="BF"/>
+          <w:sz w:val="24"/>
+          <w:szCs w:val="24"/>
+        </w:rPr>
+        <w:t xml:space="preserve">and </w:t>
+      </w:r>
+      <w:r>
+        <w:rPr>
+          <w:rFonts w:ascii="Times New Roman" w:hAnsi="Times New Roman" w:cs="Times New Roman"/>
+          <w:color w:val="404040" w:themeColor="text1" w:themeTint="BF"/>
+          <w:sz w:val="24"/>
+          <w:szCs w:val="24"/>
+        </w:rPr>
+        <w:t xml:space="preserve">to </w:t>
+      </w:r>
+      <w:r>
+        <w:rPr>
+          <w:rFonts w:ascii="Times New Roman" w:hAnsi="Times New Roman" w:cs="Times New Roman"/>
+          <w:color w:val="404040" w:themeColor="text1" w:themeTint="BF"/>
+          <w:sz w:val="24"/>
+          <w:szCs w:val="24"/>
+        </w:rPr>
+        <w:t>facilitate collaboration on a project.</w:t>
+      </w:r>
+    </w:p>
+    <w:p>
+      <w:pPr>
+        <w:spacing w:line="240" w:lineRule="auto"/>
+        <w:rPr>
+          <w:rFonts w:ascii="Times New Roman" w:hAnsi="Times New Roman" w:cs="Times New Roman"/>
+          <w:color w:val="404040" w:themeColor="text1" w:themeTint="BF"/>
+          <w:sz w:val="24"/>
+          <w:szCs w:val="24"/>
+        </w:rPr>
+      </w:pPr>
+      <w:r>
+        <w:rPr>
+          <w:rFonts w:ascii="Times New Roman" w:hAnsi="Times New Roman" w:cs="Times New Roman"/>
+          <w:color w:val="404040" w:themeColor="text1" w:themeTint="BF"/>
+          <w:sz w:val="24"/>
+          <w:szCs w:val="24"/>
+        </w:rPr>
+        <w:t xml:space="preserve">Earlier in this FTC season, we decided to work in </w:t>
+      </w:r>
+      <w:r>
+        <w:rPr>
+          <w:rFonts w:ascii="Times New Roman" w:hAnsi="Times New Roman" w:cs="Times New Roman"/>
+          <w:color w:val="404040" w:themeColor="text1" w:themeTint="BF"/>
+          <w:sz w:val="24"/>
+          <w:szCs w:val="24"/>
+        </w:rPr>
+        <w:t>individual</w:t>
+      </w:r>
+      <w:r>
+        <w:rPr>
+          <w:rFonts w:ascii="Times New Roman" w:hAnsi="Times New Roman" w:cs="Times New Roman"/>
+          <w:color w:val="404040" w:themeColor="text1" w:themeTint="BF"/>
+          <w:sz w:val="24"/>
+          <w:szCs w:val="24"/>
+        </w:rPr>
+        <w:t xml:space="preserve"> “branch</w:t>
+      </w:r>
+      <w:r>
+        <w:rPr>
+          <w:rFonts w:ascii="Times New Roman" w:hAnsi="Times New Roman" w:cs="Times New Roman"/>
+          <w:color w:val="404040" w:themeColor="text1" w:themeTint="BF"/>
+          <w:sz w:val="24"/>
+          <w:szCs w:val="24"/>
+        </w:rPr>
+        <w:t>es</w:t>
+      </w:r>
+      <w:r>
+        <w:rPr>
+          <w:rFonts w:ascii="Times New Roman" w:hAnsi="Times New Roman" w:cs="Times New Roman"/>
+          <w:color w:val="404040" w:themeColor="text1" w:themeTint="BF"/>
+          <w:sz w:val="24"/>
+          <w:szCs w:val="24"/>
+        </w:rPr>
+        <w:t xml:space="preserve">” </w:t>
+      </w:r>
+      <w:r>
+        <w:rPr>
+          <w:rFonts w:ascii="Times New Roman" w:hAnsi="Times New Roman" w:cs="Times New Roman"/>
+          <w:color w:val="404040" w:themeColor="text1" w:themeTint="BF"/>
+          <w:sz w:val="24"/>
+          <w:szCs w:val="24"/>
+        </w:rPr>
+        <w:t xml:space="preserve">on the repository, </w:t>
+      </w:r>
+      <w:r>
+        <w:rPr>
+          <w:rFonts w:ascii="Times New Roman" w:hAnsi="Times New Roman" w:cs="Times New Roman"/>
+          <w:color w:val="404040" w:themeColor="text1" w:themeTint="BF"/>
+          <w:sz w:val="24"/>
+          <w:szCs w:val="24"/>
+        </w:rPr>
+        <w:t>and</w:t>
+      </w:r>
+      <w:r>
+        <w:rPr>
+          <w:rFonts w:ascii="Times New Roman" w:hAnsi="Times New Roman" w:cs="Times New Roman"/>
+          <w:color w:val="404040" w:themeColor="text1" w:themeTint="BF"/>
+          <w:sz w:val="24"/>
+          <w:szCs w:val="24"/>
+        </w:rPr>
+        <w:t xml:space="preserve"> then</w:t>
+      </w:r>
+      <w:r>
+        <w:rPr>
+          <w:rFonts w:ascii="Times New Roman" w:hAnsi="Times New Roman" w:cs="Times New Roman"/>
+          <w:color w:val="404040" w:themeColor="text1" w:themeTint="BF"/>
+          <w:sz w:val="24"/>
+          <w:szCs w:val="24"/>
+        </w:rPr>
+        <w:t xml:space="preserve"> merge all of our changes </w:t>
+      </w:r>
+      <w:r>
+        <w:rPr>
+          <w:rFonts w:ascii="Times New Roman" w:hAnsi="Times New Roman" w:cs="Times New Roman"/>
+          <w:color w:val="404040" w:themeColor="text1" w:themeTint="BF"/>
+          <w:sz w:val="24"/>
+          <w:szCs w:val="24"/>
+        </w:rPr>
+        <w:t>into one main branch.  The advantage of this setup for us was it helped prevent some issues dealing with over</w:t>
+      </w:r>
+      <w:r>
+        <w:rPr>
+          <w:rFonts w:ascii="Times New Roman" w:hAnsi="Times New Roman" w:cs="Times New Roman"/>
+          <w:color w:val="404040" w:themeColor="text1" w:themeTint="BF"/>
+          <w:sz w:val="24"/>
+          <w:szCs w:val="24"/>
+        </w:rPr>
+        <w:t>writing</w:t>
+      </w:r>
+      <w:r>
+        <w:rPr>
+          <w:rFonts w:ascii="Times New Roman" w:hAnsi="Times New Roman" w:cs="Times New Roman"/>
+          <w:color w:val="404040" w:themeColor="text1" w:themeTint="BF"/>
+          <w:sz w:val="24"/>
+          <w:szCs w:val="24"/>
+        </w:rPr>
+        <w:t xml:space="preserve"> each other’s changes.  Over time we encountered many issues with this setup</w:t>
+      </w:r>
+      <w:r>
+        <w:rPr>
+          <w:rFonts w:ascii="Times New Roman" w:hAnsi="Times New Roman" w:cs="Times New Roman"/>
+          <w:color w:val="404040" w:themeColor="text1" w:themeTint="BF"/>
+          <w:sz w:val="24"/>
+          <w:szCs w:val="24"/>
+        </w:rPr>
+        <w:t>, so we decided to all use the same branch on a regular basis</w:t>
+      </w:r>
+      <w:r>
+        <w:rPr>
+          <w:rFonts w:ascii="Times New Roman" w:hAnsi="Times New Roman" w:cs="Times New Roman"/>
+          <w:color w:val="404040" w:themeColor="text1" w:themeTint="BF"/>
+          <w:sz w:val="24"/>
+          <w:szCs w:val="24"/>
+        </w:rPr>
+        <w:t xml:space="preserve"> instead of working in our own branches</w:t>
+      </w:r>
+      <w:r>
+        <w:rPr>
+          <w:rFonts w:ascii="Times New Roman" w:hAnsi="Times New Roman" w:cs="Times New Roman"/>
+          <w:color w:val="404040" w:themeColor="text1" w:themeTint="BF"/>
+          <w:sz w:val="24"/>
+          <w:szCs w:val="24"/>
+        </w:rPr>
+        <w:t>.</w:t>
       </w:r>
     </w:p>
     <w:p>
       <w:pPr>
         <w:spacing w:after="0" w:line="240" w:lineRule="auto"/>
         <w:rPr>
+          <w:rFonts w:ascii="Times New Roman" w:hAnsi="Times New Roman" w:cs="Times New Roman"/>
           <w:color w:val="404040" w:themeColor="text1" w:themeTint="BF"/>
           <w:sz w:val="24"/>
           <w:szCs w:val="24"/>
@@ -41,15 +261,89 @@
       </w:pPr>
       <w:r>
         <w:rPr>
-          <w:color w:val="404040" w:themeColor="text1" w:themeTint="BF"/>
-          <w:sz w:val="24"/>
-          <w:szCs w:val="24"/>
-        </w:rPr>
-        <w:t xml:space="preserve">    Author: Bryan </w:t>
+          <w:rFonts w:ascii="Times New Roman" w:hAnsi="Times New Roman" w:cs="Times New Roman"/>
+          <w:color w:val="404040" w:themeColor="text1" w:themeTint="BF"/>
+          <w:sz w:val="24"/>
+          <w:szCs w:val="24"/>
+        </w:rPr>
+        <w:t>Note</w:t>
+      </w:r>
+      <w:r>
+        <w:rPr>
+          <w:rFonts w:ascii="Times New Roman" w:hAnsi="Times New Roman" w:cs="Times New Roman"/>
+          <w:color w:val="404040" w:themeColor="text1" w:themeTint="BF"/>
+          <w:sz w:val="24"/>
+          <w:szCs w:val="24"/>
+        </w:rPr>
+        <w:t>: M</w:t>
+      </w:r>
+      <w:r>
+        <w:rPr>
+          <w:rFonts w:ascii="Times New Roman" w:hAnsi="Times New Roman" w:cs="Times New Roman"/>
+          <w:color w:val="404040" w:themeColor="text1" w:themeTint="BF"/>
+          <w:sz w:val="24"/>
+          <w:szCs w:val="24"/>
+        </w:rPr>
+        <w:t xml:space="preserve">any of the </w:t>
+      </w:r>
+      <w:r>
+        <w:rPr>
+          <w:rFonts w:ascii="Times New Roman" w:hAnsi="Times New Roman" w:cs="Times New Roman"/>
+          <w:color w:val="404040" w:themeColor="text1" w:themeTint="BF"/>
+          <w:sz w:val="24"/>
+          <w:szCs w:val="24"/>
+        </w:rPr>
+        <w:t>early</w:t>
+      </w:r>
+      <w:r>
+        <w:rPr>
+          <w:rFonts w:ascii="Times New Roman" w:hAnsi="Times New Roman" w:cs="Times New Roman"/>
+          <w:color w:val="404040" w:themeColor="text1" w:themeTint="BF"/>
+          <w:sz w:val="24"/>
+          <w:szCs w:val="24"/>
+        </w:rPr>
+        <w:t xml:space="preserve"> </w:t>
+      </w:r>
+      <w:r>
+        <w:rPr>
+          <w:rFonts w:ascii="Times New Roman" w:hAnsi="Times New Roman" w:cs="Times New Roman"/>
+          <w:color w:val="404040" w:themeColor="text1" w:themeTint="BF"/>
+          <w:sz w:val="24"/>
+          <w:szCs w:val="24"/>
+        </w:rPr>
+        <w:t>“</w:t>
+      </w:r>
+      <w:r>
+        <w:rPr>
+          <w:rFonts w:ascii="Times New Roman" w:hAnsi="Times New Roman" w:cs="Times New Roman"/>
+          <w:color w:val="404040" w:themeColor="text1" w:themeTint="BF"/>
+          <w:sz w:val="24"/>
+          <w:szCs w:val="24"/>
+        </w:rPr>
+        <w:t>commits</w:t>
+      </w:r>
+      <w:r>
+        <w:rPr>
+          <w:rFonts w:ascii="Times New Roman" w:hAnsi="Times New Roman" w:cs="Times New Roman"/>
+          <w:color w:val="404040" w:themeColor="text1" w:themeTint="BF"/>
+          <w:sz w:val="24"/>
+          <w:szCs w:val="24"/>
+        </w:rPr>
+        <w:t>”</w:t>
+      </w:r>
+      <w:r>
+        <w:rPr>
+          <w:rFonts w:ascii="Times New Roman" w:hAnsi="Times New Roman" w:cs="Times New Roman"/>
+          <w:color w:val="404040" w:themeColor="text1" w:themeTint="BF"/>
+          <w:sz w:val="24"/>
+          <w:szCs w:val="24"/>
+        </w:rPr>
+        <w:t xml:space="preserve"> were made by Bryan </w:t>
       </w:r>
       <w:proofErr w:type="spellStart"/>
       <w:r>
         <w:rPr>
+          <w:rFonts w:ascii="Times New Roman" w:hAnsi="Times New Roman" w:cs="Times New Roman"/>
           <w:color w:val="404040" w:themeColor="text1" w:themeTint="BF"/>
           <w:sz w:val="24"/>
           <w:szCs w:val="24"/>
@@ -57,6 +351,33 @@
         <w:t>Bettis</w:t>
       </w:r>
       <w:proofErr w:type="spellEnd"/>
+      <w:r>
+        <w:rPr>
+          <w:rFonts w:ascii="Times New Roman" w:hAnsi="Times New Roman" w:cs="Times New Roman"/>
+          <w:color w:val="404040" w:themeColor="text1" w:themeTint="BF"/>
+          <w:sz w:val="24"/>
+          <w:szCs w:val="24"/>
+        </w:rPr>
+        <w:t xml:space="preserve">, as he was responsible for the </w:t>
+      </w:r>
+      <w:r>
+        <w:rPr>
+          <w:rFonts w:ascii="Times New Roman" w:hAnsi="Times New Roman" w:cs="Times New Roman"/>
+          <w:color w:val="404040" w:themeColor="text1" w:themeTint="BF"/>
+          <w:sz w:val="24"/>
+          <w:szCs w:val="24"/>
+        </w:rPr>
+        <w:t>architecture</w:t>
+      </w:r>
+      <w:r>
+        <w:rPr>
+          <w:rFonts w:ascii="Times New Roman" w:hAnsi="Times New Roman" w:cs="Times New Roman"/>
+          <w:color w:val="404040" w:themeColor="text1" w:themeTint="BF"/>
+          <w:sz w:val="24"/>
+          <w:szCs w:val="24"/>
+        </w:rPr>
+        <w:t xml:space="preserve"> and much of the “framework” (the parts of the code that connect the different pieces together and take care of some general processing).</w:t>
+      </w:r>
     </w:p>
     <w:p>
       <w:pPr>
@@ -67,14 +388,6 @@
           <w:szCs w:val="24"/>
         </w:rPr>
       </w:pPr>
-      <w:r>
-        <w:rPr>
-          <w:color w:val="404040" w:themeColor="text1" w:themeTint="BF"/>
-          <w:sz w:val="24"/>
-          <w:szCs w:val="24"/>
-        </w:rPr>
-        <w:t xml:space="preserve">    Date: 2015-10-23</w:t>
-      </w:r>
     </w:p>
     <w:p>
       <w:pPr>
@@ -85,14 +398,489 @@
           <w:szCs w:val="24"/>
         </w:rPr>
       </w:pPr>
-      <w:r>
-        <w:rPr>
-          <w:color w:val="404040" w:themeColor="text1" w:themeTint="BF"/>
-          <w:sz w:val="24"/>
-          <w:szCs w:val="24"/>
-        </w:rPr>
-        <w:t xml:space="preserve">    Subject: Uploaded FTC App Framework</w:t>
-      </w:r>
+    </w:p>
+    <w:tbl>
+      <w:tblPr>
+        <w:tblStyle w:val="TableGrid"/>
+        <w:tblW w:w="5000" w:type="pct"/>
+        <w:jc w:val="center"/>
+        <w:tblBorders>
+          <w:top w:val="single" w:sz="4" w:space="0" w:color="D9D9D9" w:themeColor="background1" w:themeShade="D9"/>
+          <w:left w:val="single" w:sz="4" w:space="0" w:color="D9D9D9" w:themeColor="background1" w:themeShade="D9"/>
+          <w:bottom w:val="single" w:sz="4" w:space="0" w:color="D9D9D9" w:themeColor="background1" w:themeShade="D9"/>
+          <w:right w:val="single" w:sz="4" w:space="0" w:color="D9D9D9" w:themeColor="background1" w:themeShade="D9"/>
+          <w:insideH w:val="none" w:sz="0" w:space="0" w:color="auto"/>
+          <w:insideV w:val="none" w:sz="0" w:space="0" w:color="auto"/>
+        </w:tblBorders>
+        <w:tblLook w:val="04A0" w:firstRow="1" w:lastRow="0" w:firstColumn="1" w:lastColumn="0" w:noHBand="0" w:noVBand="1"/>
+      </w:tblPr>
+      <w:tblGrid>
+        <w:gridCol w:w="1197"/>
+        <w:gridCol w:w="7182"/>
+        <w:gridCol w:w="1197"/>
+      </w:tblGrid>
+      <w:tr>
+        <w:trPr>
+          <w:jc w:val="center"/>
+        </w:trPr>
+        <w:tc>
+          <w:tcPr>
+            <w:tcW w:w="625" w:type="pct"/>
+          </w:tcPr>
+          <w:p>
+            <w:pPr>
+              <w:rPr>
+                <w:color w:val="404040" w:themeColor="text1" w:themeTint="BF"/>
+                <w:sz w:val="24"/>
+                <w:szCs w:val="24"/>
+              </w:rPr>
+            </w:pPr>
+            <w:r>
+              <w:rPr>
+                <w:noProof/>
+                <w:color w:val="404040" w:themeColor="text1" w:themeTint="BF"/>
+                <w:sz w:val="24"/>
+                <w:szCs w:val="24"/>
+              </w:rPr>
+              <mc:AlternateContent>
+                <mc:Choice Requires="wps">
+                  <w:drawing>
+                    <wp:anchor distT="0" distB="0" distL="114300" distR="114300" simplePos="0" relativeHeight="251659264" behindDoc="0" locked="0" layoutInCell="1" allowOverlap="1" wp14:anchorId="173AA7D7" wp14:editId="40459DB3">
+                      <wp:simplePos x="0" y="0"/>
+                      <wp:positionH relativeFrom="column">
+                        <wp:posOffset>-16434</wp:posOffset>
+                      </wp:positionH>
+                      <wp:positionV relativeFrom="paragraph">
+                        <wp:posOffset>826617</wp:posOffset>
+                      </wp:positionV>
+                      <wp:extent cx="716890" cy="277978"/>
+                      <wp:effectExtent l="0" t="0" r="26670" b="27305"/>
+                      <wp:wrapNone/>
+                      <wp:docPr id="307" name="Text Box 2"/>
+                      <wp:cNvGraphicFramePr>
+                        <a:graphicFrameLocks xmlns:a="http://schemas.openxmlformats.org/drawingml/2006/main"/>
+                      </wp:cNvGraphicFramePr>
+                      <a:graphic xmlns:a="http://schemas.openxmlformats.org/drawingml/2006/main">
+                        <a:graphicData uri="http://schemas.microsoft.com/office/word/2010/wordprocessingShape">
+                          <wps:wsp>
+                            <wps:cNvSpPr txBox="1">
+                              <a:spLocks noChangeArrowheads="1"/>
+                            </wps:cNvSpPr>
+                            <wps:spPr bwMode="auto">
+                              <a:xfrm>
+                                <a:off x="0" y="0"/>
+                                <a:ext cx="716890" cy="277978"/>
+                              </a:xfrm>
+                              <a:prstGeom prst="rect">
+                                <a:avLst/>
+                              </a:prstGeom>
+                              <a:ln w="3175">
+                                <a:solidFill>
+                                  <a:schemeClr val="bg1">
+                                    <a:lumMod val="85000"/>
+                                  </a:schemeClr>
+                                </a:solidFill>
+                                <a:headEnd/>
+                                <a:tailEnd/>
+                              </a:ln>
+                            </wps:spPr>
+                            <wps:style>
+                              <a:lnRef idx="2">
+                                <a:schemeClr val="dk1"/>
+                              </a:lnRef>
+                              <a:fillRef idx="1">
+                                <a:schemeClr val="lt1"/>
+                              </a:fillRef>
+                              <a:effectRef idx="0">
+                                <a:schemeClr val="dk1"/>
+                              </a:effectRef>
+                              <a:fontRef idx="minor">
+                                <a:schemeClr val="dk1"/>
+                              </a:fontRef>
+                            </wps:style>
+                            <wps:txbx>
+                              <w:txbxContent>
+                                <w:p>
+                                  <w:pPr>
+                                    <w:jc w:val="center"/>
+                                    <w:rPr>
+                                      <w:color w:val="404040" w:themeColor="text1" w:themeTint="BF"/>
+                                    </w:rPr>
+                                  </w:pPr>
+                                  <w:r>
+                                    <w:rPr>
+                                      <w:color w:val="404040" w:themeColor="text1" w:themeTint="BF"/>
+                                    </w:rPr>
+                                    <w:t>Message</w:t>
+                                  </w:r>
+                                </w:p>
+                              </w:txbxContent>
+                            </wps:txbx>
+                            <wps:bodyPr rot="0" vert="horz" wrap="square" lIns="91440" tIns="45720" rIns="91440" bIns="45720" anchor="t" anchorCtr="0">
+                              <a:noAutofit/>
+                            </wps:bodyPr>
+                          </wps:wsp>
+                        </a:graphicData>
+                      </a:graphic>
+                      <wp14:sizeRelH relativeFrom="margin">
+                        <wp14:pctWidth>0</wp14:pctWidth>
+                      </wp14:sizeRelH>
+                      <wp14:sizeRelV relativeFrom="margin">
+                        <wp14:pctHeight>0</wp14:pctHeight>
+                      </wp14:sizeRelV>
+                    </wp:anchor>
+                  </w:drawing>
+                </mc:Choice>
+                <mc:Fallback>
+                  <w:pict>
+                    <v:shapetype id="_x0000_t202" coordsize="21600,21600" o:spt="202" path="m,l,21600r21600,l21600,xe">
+                      <v:stroke joinstyle="miter"/>
+                      <v:path gradientshapeok="t" o:connecttype="rect"/>
+                    </v:shapetype>
+                    <v:shape id="Text Box 2" o:spid="_x0000_s1026" type="#_x0000_t202" style="position:absolute;margin-left:-1.3pt;margin-top:65.1pt;width:56.45pt;height:21.9pt;z-index:251659264;visibility:visible;mso-wrap-style:square;mso-width-percent:0;mso-height-percent:0;mso-wrap-distance-left:9pt;mso-wrap-distance-top:0;mso-wrap-distance-right:9pt;mso-wrap-distance-bottom:0;mso-position-horizontal:absolute;mso-position-horizontal-relative:text;mso-position-vertical:absolute;mso-position-vertical-relative:text;mso-width-percent:0;mso-height-percent:0;mso-width-relative:margin;mso-height-relative:margin;v-text-anchor:top" o:gfxdata="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" fillcolor="white [3201]" strokecolor="#d8d8d8 [2732]" strokeweight=".25pt">
+                      <v:textbox>
+                        <w:txbxContent>
+                          <w:p>
+                            <w:pPr>
+                              <w:jc w:val="center"/>
+                              <w:rPr>
+                                <w:color w:val="404040" w:themeColor="text1" w:themeTint="BF"/>
+                              </w:rPr>
+                            </w:pPr>
+                            <w:r>
+                              <w:rPr>
+                                <w:color w:val="404040" w:themeColor="text1" w:themeTint="BF"/>
+                              </w:rPr>
+                              <w:t>Message</w:t>
+                            </w:r>
+                          </w:p>
+                        </w:txbxContent>
+                      </v:textbox>
+                    </v:shape>
+                  </w:pict>
+                </mc:Fallback>
+              </mc:AlternateContent>
+            </w:r>
+          </w:p>
+        </w:tc>
+        <w:tc>
+          <w:tcPr>
+            <w:tcW w:w="3750" w:type="pct"/>
+            <w:vAlign w:val="center"/>
+          </w:tcPr>
+          <w:p>
+            <w:pPr>
+              <w:rPr>
+                <w:color w:val="404040" w:themeColor="text1" w:themeTint="BF"/>
+                <w:sz w:val="24"/>
+                <w:szCs w:val="24"/>
+              </w:rPr>
+            </w:pPr>
+          </w:p>
+          <w:p>
+            <w:pPr>
+              <w:rPr>
+                <w:color w:val="404040" w:themeColor="text1" w:themeTint="BF"/>
+                <w:sz w:val="24"/>
+                <w:szCs w:val="24"/>
+              </w:rPr>
+            </w:pPr>
+            <w:r>
+              <w:rPr>
+                <w:color w:val="404040" w:themeColor="text1" w:themeTint="BF"/>
+                <w:sz w:val="24"/>
+                <w:szCs w:val="24"/>
+              </w:rPr>
+              <w:t>commit 7272ce7706d7ce4023dbe772ab73be7c1b8d21a2</w:t>
+            </w:r>
+          </w:p>
+          <w:p>
+            <w:pPr>
+              <w:rPr>
+                <w:color w:val="404040" w:themeColor="text1" w:themeTint="BF"/>
+                <w:sz w:val="24"/>
+                <w:szCs w:val="24"/>
+              </w:rPr>
+            </w:pPr>
+            <w:r>
+              <w:rPr>
+                <w:color w:val="404040" w:themeColor="text1" w:themeTint="BF"/>
+                <w:sz w:val="24"/>
+                <w:szCs w:val="24"/>
+              </w:rPr>
+              <w:t xml:space="preserve">    Author: </w:t>
+            </w:r>
+            <w:r>
+              <w:rPr>
+                <w:color w:val="404040" w:themeColor="text1" w:themeTint="BF"/>
+                <w:sz w:val="24"/>
+                <w:szCs w:val="24"/>
+                <w:highlight w:val="cyan"/>
+              </w:rPr>
+              <w:t xml:space="preserve">Bryan </w:t>
+            </w:r>
+            <w:proofErr w:type="spellStart"/>
+            <w:r>
+              <w:rPr>
+                <w:color w:val="404040" w:themeColor="text1" w:themeTint="BF"/>
+                <w:sz w:val="24"/>
+                <w:szCs w:val="24"/>
+                <w:highlight w:val="cyan"/>
+              </w:rPr>
+              <w:t>Bettis</w:t>
+            </w:r>
+            <w:proofErr w:type="spellEnd"/>
+          </w:p>
+          <w:p>
+            <w:pPr>
+              <w:rPr>
+                <w:color w:val="404040" w:themeColor="text1" w:themeTint="BF"/>
+                <w:sz w:val="24"/>
+                <w:szCs w:val="24"/>
+              </w:rPr>
+            </w:pPr>
+            <w:r>
+              <w:rPr>
+                <w:color w:val="404040" w:themeColor="text1" w:themeTint="BF"/>
+                <w:sz w:val="24"/>
+                <w:szCs w:val="24"/>
+              </w:rPr>
+              <w:t xml:space="preserve">    Date: 2015-10-23</w:t>
+            </w:r>
+          </w:p>
+          <w:p>
+            <w:pPr>
+              <w:rPr>
+                <w:color w:val="404040" w:themeColor="text1" w:themeTint="BF"/>
+                <w:sz w:val="24"/>
+                <w:szCs w:val="24"/>
+              </w:rPr>
+            </w:pPr>
+            <w:r>
+              <w:rPr>
+                <w:color w:val="404040" w:themeColor="text1" w:themeTint="BF"/>
+                <w:sz w:val="24"/>
+                <w:szCs w:val="24"/>
+              </w:rPr>
+              <w:t xml:space="preserve">    Subject: Uploaded FTC App Fr</w:t>
+            </w:r>
+            <w:bookmarkStart w:id="0" w:name="_GoBack"/>
+            <w:bookmarkEnd w:id="0"/>
+            <w:r>
+              <w:rPr>
+                <w:color w:val="404040" w:themeColor="text1" w:themeTint="BF"/>
+                <w:sz w:val="24"/>
+                <w:szCs w:val="24"/>
+              </w:rPr>
+              <w:t>amework</w:t>
+            </w:r>
+          </w:p>
+          <w:p>
+            <w:pPr>
+              <w:rPr>
+                <w:color w:val="404040" w:themeColor="text1" w:themeTint="BF"/>
+                <w:sz w:val="24"/>
+                <w:szCs w:val="24"/>
+              </w:rPr>
+            </w:pPr>
+            <w:r>
+              <w:rPr>
+                <w:noProof/>
+                <w:color w:val="404040" w:themeColor="text1" w:themeTint="BF"/>
+                <w:sz w:val="24"/>
+                <w:szCs w:val="24"/>
+              </w:rPr>
+              <mc:AlternateContent>
+                <mc:Choice Requires="wps">
+                  <w:drawing>
+                    <wp:anchor distT="0" distB="0" distL="114300" distR="114300" simplePos="0" relativeHeight="251660288" behindDoc="0" locked="0" layoutInCell="1" allowOverlap="1">
+                      <wp:simplePos x="0" y="0"/>
+                      <wp:positionH relativeFrom="column">
+                        <wp:posOffset>-58445</wp:posOffset>
+                      </wp:positionH>
+                      <wp:positionV relativeFrom="paragraph">
+                        <wp:posOffset>176835</wp:posOffset>
+                      </wp:positionV>
+                      <wp:extent cx="190804" cy="80950"/>
+                      <wp:effectExtent l="0" t="19050" r="57150" b="71755"/>
+                      <wp:wrapNone/>
+                      <wp:docPr id="2" name="Straight Arrow Connector 2"/>
+                      <wp:cNvGraphicFramePr/>
+                      <a:graphic xmlns:a="http://schemas.openxmlformats.org/drawingml/2006/main">
+                        <a:graphicData uri="http://schemas.microsoft.com/office/word/2010/wordprocessingShape">
+                          <wps:wsp>
+                            <wps:cNvCnPr/>
+                            <wps:spPr>
+                              <a:xfrm>
+                                <a:off x="0" y="0"/>
+                                <a:ext cx="190804" cy="80950"/>
+                              </a:xfrm>
+                              <a:prstGeom prst="straightConnector1">
+                                <a:avLst/>
+                              </a:prstGeom>
+                              <a:ln>
+                                <a:solidFill>
+                                  <a:schemeClr val="bg1">
+                                    <a:lumMod val="75000"/>
+                                  </a:schemeClr>
+                                </a:solidFill>
+                                <a:tailEnd type="arrow"/>
+                              </a:ln>
+                            </wps:spPr>
+                            <wps:style>
+                              <a:lnRef idx="1">
+                                <a:schemeClr val="accent1"/>
+                              </a:lnRef>
+                              <a:fillRef idx="0">
+                                <a:schemeClr val="accent1"/>
+                              </a:fillRef>
+                              <a:effectRef idx="0">
+                                <a:schemeClr val="accent1"/>
+                              </a:effectRef>
+                              <a:fontRef idx="minor">
+                                <a:schemeClr val="tx1"/>
+                              </a:fontRef>
+                            </wps:style>
+                            <wps:bodyPr/>
+                          </wps:wsp>
+                        </a:graphicData>
+                      </a:graphic>
+                      <wp14:sizeRelH relativeFrom="margin">
+                        <wp14:pctWidth>0</wp14:pctWidth>
+                      </wp14:sizeRelH>
+                      <wp14:sizeRelV relativeFrom="margin">
+                        <wp14:pctHeight>0</wp14:pctHeight>
+                      </wp14:sizeRelV>
+                    </wp:anchor>
+                  </w:drawing>
+                </mc:Choice>
+                <mc:Fallback>
+                  <w:pict>
+                    <v:shapetype id="_x0000_t32" coordsize="21600,21600" o:spt="32" o:oned="t" path="m,l21600,21600e" filled="f">
+                      <v:path arrowok="t" fillok="f" o:connecttype="none"/>
+                      <o:lock v:ext="edit" shapetype="t"/>
+                    </v:shapetype>
+                    <v:shape id="Straight Arrow Connector 2" o:spid="_x0000_s1026" type="#_x0000_t32" style="position:absolute;margin-left:-4.6pt;margin-top:13.9pt;width:15pt;height:6.35pt;z-index:251660288;visibility:visible;mso-wrap-style:square;mso-width-percent:0;mso-height-percent:0;mso-wrap-distance-left:9pt;mso-wrap-distance-top:0;mso-wrap-distance-right:9pt;mso-wrap-distance-bottom:0;mso-position-horizontal:absolute;mso-position-horizontal-relative:text;mso-position-vertical:absolute;mso-position-vertical-relative:text;mso-width-percent:0;mso-height-percent:0;mso-width-relative:margin;mso-height-relative:margin" o:gfxdata="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" strokecolor="#bfbfbf [2412]">
+                      <v:stroke endarrow="open"/>
+                    </v:shape>
+                  </w:pict>
+                </mc:Fallback>
+              </mc:AlternateContent>
+            </w:r>
+            <w:r>
+              <w:rPr>
+                <w:color w:val="404040" w:themeColor="text1" w:themeTint="BF"/>
+                <w:sz w:val="24"/>
+                <w:szCs w:val="24"/>
+              </w:rPr>
+              <w:t xml:space="preserve">    </w:t>
+            </w:r>
+          </w:p>
+          <w:p>
+            <w:pPr>
+              <w:rPr>
+                <w:color w:val="404040" w:themeColor="text1" w:themeTint="BF"/>
+                <w:sz w:val="24"/>
+                <w:szCs w:val="24"/>
+              </w:rPr>
+            </w:pPr>
+            <w:r>
+              <w:rPr>
+                <w:color w:val="404040" w:themeColor="text1" w:themeTint="BF"/>
+                <w:sz w:val="24"/>
+                <w:szCs w:val="24"/>
+              </w:rPr>
+              <w:t xml:space="preserve">    Added the </w:t>
+            </w:r>
+            <w:proofErr w:type="spellStart"/>
+            <w:r>
+              <w:rPr>
+                <w:color w:val="404040" w:themeColor="text1" w:themeTint="BF"/>
+                <w:sz w:val="24"/>
+                <w:szCs w:val="24"/>
+              </w:rPr>
+              <w:t>ftc</w:t>
+            </w:r>
+            <w:proofErr w:type="spellEnd"/>
+            <w:r>
+              <w:rPr>
+                <w:color w:val="404040" w:themeColor="text1" w:themeTint="BF"/>
+                <w:sz w:val="24"/>
+                <w:szCs w:val="24"/>
+              </w:rPr>
+              <w:t xml:space="preserve"> app framework, also updated the readme.md and the</w:t>
+            </w:r>
+          </w:p>
+          <w:p>
+            <w:pPr>
+              <w:rPr>
+                <w:color w:val="404040" w:themeColor="text1" w:themeTint="BF"/>
+                <w:sz w:val="24"/>
+                <w:szCs w:val="24"/>
+              </w:rPr>
+            </w:pPr>
+            <w:r>
+              <w:rPr>
+                <w:color w:val="404040" w:themeColor="text1" w:themeTint="BF"/>
+                <w:sz w:val="24"/>
+                <w:szCs w:val="24"/>
+              </w:rPr>
+              <w:t xml:space="preserve">    .</w:t>
+            </w:r>
+            <w:proofErr w:type="spellStart"/>
+            <w:r>
+              <w:rPr>
+                <w:color w:val="404040" w:themeColor="text1" w:themeTint="BF"/>
+                <w:sz w:val="24"/>
+                <w:szCs w:val="24"/>
+              </w:rPr>
+              <w:t>gitignore</w:t>
+            </w:r>
+            <w:proofErr w:type="spellEnd"/>
+            <w:r>
+              <w:rPr>
+                <w:color w:val="404040" w:themeColor="text1" w:themeTint="BF"/>
+                <w:sz w:val="24"/>
+                <w:szCs w:val="24"/>
+              </w:rPr>
+              <w:t>.</w:t>
+            </w:r>
+          </w:p>
+          <w:p>
+            <w:pPr>
+              <w:rPr>
+                <w:color w:val="404040" w:themeColor="text1" w:themeTint="BF"/>
+                <w:sz w:val="24"/>
+                <w:szCs w:val="24"/>
+              </w:rPr>
+            </w:pPr>
+          </w:p>
+        </w:tc>
+        <w:tc>
+          <w:tcPr>
+            <w:tcW w:w="625" w:type="pct"/>
+          </w:tcPr>
+          <w:p>
+            <w:pPr>
+              <w:rPr>
+                <w:color w:val="404040" w:themeColor="text1" w:themeTint="BF"/>
+                <w:sz w:val="24"/>
+                <w:szCs w:val="24"/>
+              </w:rPr>
+            </w:pPr>
+          </w:p>
+        </w:tc>
+      </w:tr>
+    </w:tbl>
+    <w:p>
+      <w:pPr>
+        <w:spacing w:after="0" w:line="240" w:lineRule="auto"/>
+        <w:rPr>
+          <w:color w:val="404040" w:themeColor="text1" w:themeTint="BF"/>
+          <w:sz w:val="24"/>
+          <w:szCs w:val="24"/>
+        </w:rPr>
+      </w:pPr>
     </w:p>
     <w:p>
       <w:pPr>
@@ -103,106 +891,402 @@
           <w:szCs w:val="24"/>
         </w:rPr>
       </w:pPr>
-      <w:r>
-        <w:rPr>
-          <w:color w:val="404040" w:themeColor="text1" w:themeTint="BF"/>
-          <w:sz w:val="24"/>
-          <w:szCs w:val="24"/>
-        </w:rPr>
-        <w:t xml:space="preserve">    </w:t>
-      </w:r>
     </w:p>
+    <w:tbl>
+      <w:tblPr>
+        <w:tblStyle w:val="TableGrid"/>
+        <w:tblW w:w="0" w:type="auto"/>
+        <w:tblInd w:w="18" w:type="dxa"/>
+        <w:tblBorders>
+          <w:top w:val="none" w:sz="0" w:space="0" w:color="auto"/>
+          <w:left w:val="none" w:sz="0" w:space="0" w:color="auto"/>
+          <w:bottom w:val="none" w:sz="0" w:space="0" w:color="auto"/>
+          <w:right w:val="none" w:sz="0" w:space="0" w:color="auto"/>
+          <w:insideH w:val="none" w:sz="0" w:space="0" w:color="auto"/>
+          <w:insideV w:val="none" w:sz="0" w:space="0" w:color="auto"/>
+        </w:tblBorders>
+        <w:tblLook w:val="04A0" w:firstRow="1" w:lastRow="0" w:firstColumn="1" w:lastColumn="0" w:noHBand="0" w:noVBand="1"/>
+      </w:tblPr>
+      <w:tblGrid>
+        <w:gridCol w:w="1350"/>
+        <w:gridCol w:w="8208"/>
+      </w:tblGrid>
+      <w:tr>
+        <w:tc>
+          <w:tcPr>
+            <w:tcW w:w="1350" w:type="dxa"/>
+          </w:tcPr>
+          <w:p>
+            <w:pPr>
+              <w:spacing w:line="276" w:lineRule="auto"/>
+              <w:rPr>
+                <w:rFonts w:ascii="Times New Roman" w:hAnsi="Times New Roman" w:cs="Times New Roman"/>
+                <w:color w:val="404040" w:themeColor="text1" w:themeTint="BF"/>
+                <w:sz w:val="24"/>
+                <w:szCs w:val="24"/>
+              </w:rPr>
+            </w:pPr>
+            <w:r>
+              <w:rPr>
+                <w:rFonts w:ascii="Times New Roman" w:hAnsi="Times New Roman" w:cs="Times New Roman"/>
+                <w:color w:val="404040" w:themeColor="text1" w:themeTint="BF"/>
+                <w:sz w:val="24"/>
+                <w:szCs w:val="24"/>
+              </w:rPr>
+              <w:t>Commit ID</w:t>
+            </w:r>
+          </w:p>
+        </w:tc>
+        <w:tc>
+          <w:tcPr>
+            <w:tcW w:w="8208" w:type="dxa"/>
+          </w:tcPr>
+          <w:p>
+            <w:pPr>
+              <w:spacing w:line="276" w:lineRule="auto"/>
+              <w:rPr>
+                <w:rFonts w:ascii="Times New Roman" w:hAnsi="Times New Roman" w:cs="Times New Roman"/>
+                <w:color w:val="404040" w:themeColor="text1" w:themeTint="BF"/>
+                <w:sz w:val="24"/>
+                <w:szCs w:val="24"/>
+              </w:rPr>
+            </w:pPr>
+            <w:r>
+              <w:rPr>
+                <w:rFonts w:ascii="Times New Roman" w:hAnsi="Times New Roman" w:cs="Times New Roman"/>
+                <w:color w:val="404040" w:themeColor="text1" w:themeTint="BF"/>
+                <w:sz w:val="24"/>
+                <w:szCs w:val="24"/>
+              </w:rPr>
+              <w:t>Th</w:t>
+            </w:r>
+            <w:r>
+              <w:rPr>
+                <w:rFonts w:ascii="Times New Roman" w:hAnsi="Times New Roman" w:cs="Times New Roman"/>
+                <w:color w:val="404040" w:themeColor="text1" w:themeTint="BF"/>
+                <w:sz w:val="24"/>
+                <w:szCs w:val="24"/>
+              </w:rPr>
+              <w:t xml:space="preserve">e commit ID is a unique value generated </w:t>
+            </w:r>
+            <w:r>
+              <w:rPr>
+                <w:rFonts w:ascii="Times New Roman" w:hAnsi="Times New Roman" w:cs="Times New Roman"/>
+                <w:color w:val="404040" w:themeColor="text1" w:themeTint="BF"/>
+                <w:sz w:val="24"/>
+                <w:szCs w:val="24"/>
+              </w:rPr>
+              <w:t>to represent each commit</w:t>
+            </w:r>
+            <w:r>
+              <w:rPr>
+                <w:rFonts w:ascii="Times New Roman" w:hAnsi="Times New Roman" w:cs="Times New Roman"/>
+                <w:color w:val="404040" w:themeColor="text1" w:themeTint="BF"/>
+                <w:sz w:val="24"/>
+                <w:szCs w:val="24"/>
+              </w:rPr>
+              <w:t xml:space="preserve"> </w:t>
+            </w:r>
+          </w:p>
+          <w:p>
+            <w:pPr>
+              <w:spacing w:line="276" w:lineRule="auto"/>
+              <w:rPr>
+                <w:rFonts w:ascii="Times New Roman" w:hAnsi="Times New Roman" w:cs="Times New Roman"/>
+                <w:color w:val="404040" w:themeColor="text1" w:themeTint="BF"/>
+                <w:sz w:val="24"/>
+                <w:szCs w:val="24"/>
+              </w:rPr>
+            </w:pPr>
+          </w:p>
+        </w:tc>
+      </w:tr>
+      <w:tr>
+        <w:tc>
+          <w:tcPr>
+            <w:tcW w:w="1350" w:type="dxa"/>
+          </w:tcPr>
+          <w:p>
+            <w:pPr>
+              <w:spacing w:line="276" w:lineRule="auto"/>
+              <w:rPr>
+                <w:rFonts w:ascii="Times New Roman" w:hAnsi="Times New Roman" w:cs="Times New Roman"/>
+                <w:color w:val="404040" w:themeColor="text1" w:themeTint="BF"/>
+                <w:sz w:val="24"/>
+                <w:szCs w:val="24"/>
+              </w:rPr>
+            </w:pPr>
+            <w:r>
+              <w:rPr>
+                <w:rFonts w:ascii="Times New Roman" w:hAnsi="Times New Roman" w:cs="Times New Roman"/>
+                <w:color w:val="404040" w:themeColor="text1" w:themeTint="BF"/>
+                <w:sz w:val="24"/>
+                <w:szCs w:val="24"/>
+              </w:rPr>
+              <w:t>Author</w:t>
+            </w:r>
+          </w:p>
+        </w:tc>
+        <w:tc>
+          <w:tcPr>
+            <w:tcW w:w="8208" w:type="dxa"/>
+          </w:tcPr>
+          <w:p>
+            <w:pPr>
+              <w:spacing w:line="276" w:lineRule="auto"/>
+              <w:rPr>
+                <w:rFonts w:ascii="Times New Roman" w:hAnsi="Times New Roman" w:cs="Times New Roman"/>
+                <w:color w:val="404040" w:themeColor="text1" w:themeTint="BF"/>
+                <w:sz w:val="24"/>
+                <w:szCs w:val="24"/>
+              </w:rPr>
+            </w:pPr>
+            <w:r>
+              <w:rPr>
+                <w:rFonts w:ascii="Times New Roman" w:hAnsi="Times New Roman" w:cs="Times New Roman"/>
+                <w:color w:val="404040" w:themeColor="text1" w:themeTint="BF"/>
+                <w:sz w:val="24"/>
+                <w:szCs w:val="24"/>
+              </w:rPr>
+              <w:t xml:space="preserve">The name of the person who </w:t>
+            </w:r>
+            <w:r>
+              <w:rPr>
+                <w:rFonts w:ascii="Times New Roman" w:hAnsi="Times New Roman" w:cs="Times New Roman"/>
+                <w:color w:val="404040" w:themeColor="text1" w:themeTint="BF"/>
+                <w:sz w:val="24"/>
+                <w:szCs w:val="24"/>
+              </w:rPr>
+              <w:t>committed</w:t>
+            </w:r>
+            <w:r>
+              <w:rPr>
+                <w:rFonts w:ascii="Times New Roman" w:hAnsi="Times New Roman" w:cs="Times New Roman"/>
+                <w:color w:val="404040" w:themeColor="text1" w:themeTint="BF"/>
+                <w:sz w:val="24"/>
+                <w:szCs w:val="24"/>
+              </w:rPr>
+              <w:t xml:space="preserve"> the changes in this commit.  This is usually the person who made the changes (sometimes it is not, like if a shared computer is used and two people forgot to switch accounts)</w:t>
+            </w:r>
+          </w:p>
+          <w:p>
+            <w:pPr>
+              <w:spacing w:line="276" w:lineRule="auto"/>
+              <w:rPr>
+                <w:rFonts w:ascii="Times New Roman" w:hAnsi="Times New Roman" w:cs="Times New Roman"/>
+                <w:color w:val="404040" w:themeColor="text1" w:themeTint="BF"/>
+                <w:sz w:val="24"/>
+                <w:szCs w:val="24"/>
+              </w:rPr>
+            </w:pPr>
+          </w:p>
+        </w:tc>
+      </w:tr>
+      <w:tr>
+        <w:tc>
+          <w:tcPr>
+            <w:tcW w:w="1350" w:type="dxa"/>
+          </w:tcPr>
+          <w:p>
+            <w:pPr>
+              <w:spacing w:line="276" w:lineRule="auto"/>
+              <w:rPr>
+                <w:rFonts w:ascii="Times New Roman" w:hAnsi="Times New Roman" w:cs="Times New Roman"/>
+                <w:color w:val="404040" w:themeColor="text1" w:themeTint="BF"/>
+                <w:sz w:val="24"/>
+                <w:szCs w:val="24"/>
+              </w:rPr>
+            </w:pPr>
+            <w:r>
+              <w:rPr>
+                <w:rFonts w:ascii="Times New Roman" w:hAnsi="Times New Roman" w:cs="Times New Roman"/>
+                <w:color w:val="404040" w:themeColor="text1" w:themeTint="BF"/>
+                <w:sz w:val="24"/>
+                <w:szCs w:val="24"/>
+              </w:rPr>
+              <w:t>Date</w:t>
+            </w:r>
+          </w:p>
+        </w:tc>
+        <w:tc>
+          <w:tcPr>
+            <w:tcW w:w="8208" w:type="dxa"/>
+          </w:tcPr>
+          <w:p>
+            <w:pPr>
+              <w:spacing w:line="276" w:lineRule="auto"/>
+              <w:rPr>
+                <w:rFonts w:ascii="Times New Roman" w:hAnsi="Times New Roman" w:cs="Times New Roman"/>
+                <w:color w:val="404040" w:themeColor="text1" w:themeTint="BF"/>
+                <w:sz w:val="24"/>
+                <w:szCs w:val="24"/>
+              </w:rPr>
+            </w:pPr>
+            <w:r>
+              <w:rPr>
+                <w:rFonts w:ascii="Times New Roman" w:hAnsi="Times New Roman" w:cs="Times New Roman"/>
+                <w:color w:val="404040" w:themeColor="text1" w:themeTint="BF"/>
+                <w:sz w:val="24"/>
+                <w:szCs w:val="24"/>
+              </w:rPr>
+              <w:t>The date the commit was made, in YYYY-MM-DD format</w:t>
+            </w:r>
+          </w:p>
+          <w:p>
+            <w:pPr>
+              <w:spacing w:line="276" w:lineRule="auto"/>
+              <w:rPr>
+                <w:rFonts w:ascii="Times New Roman" w:hAnsi="Times New Roman" w:cs="Times New Roman"/>
+                <w:color w:val="404040" w:themeColor="text1" w:themeTint="BF"/>
+                <w:sz w:val="24"/>
+                <w:szCs w:val="24"/>
+              </w:rPr>
+            </w:pPr>
+          </w:p>
+        </w:tc>
+      </w:tr>
+      <w:tr>
+        <w:tc>
+          <w:tcPr>
+            <w:tcW w:w="1350" w:type="dxa"/>
+          </w:tcPr>
+          <w:p>
+            <w:pPr>
+              <w:spacing w:line="276" w:lineRule="auto"/>
+              <w:rPr>
+                <w:rFonts w:ascii="Times New Roman" w:hAnsi="Times New Roman" w:cs="Times New Roman"/>
+                <w:color w:val="404040" w:themeColor="text1" w:themeTint="BF"/>
+                <w:sz w:val="24"/>
+                <w:szCs w:val="24"/>
+              </w:rPr>
+            </w:pPr>
+            <w:r>
+              <w:rPr>
+                <w:rFonts w:ascii="Times New Roman" w:hAnsi="Times New Roman" w:cs="Times New Roman"/>
+                <w:color w:val="404040" w:themeColor="text1" w:themeTint="BF"/>
+                <w:sz w:val="24"/>
+                <w:szCs w:val="24"/>
+              </w:rPr>
+              <w:t>Summary</w:t>
+            </w:r>
+          </w:p>
+        </w:tc>
+        <w:tc>
+          <w:tcPr>
+            <w:tcW w:w="8208" w:type="dxa"/>
+          </w:tcPr>
+          <w:p>
+            <w:pPr>
+              <w:spacing w:line="276" w:lineRule="auto"/>
+              <w:rPr>
+                <w:rFonts w:ascii="Times New Roman" w:hAnsi="Times New Roman" w:cs="Times New Roman"/>
+                <w:color w:val="404040" w:themeColor="text1" w:themeTint="BF"/>
+                <w:sz w:val="24"/>
+                <w:szCs w:val="24"/>
+              </w:rPr>
+            </w:pPr>
+            <w:r>
+              <w:rPr>
+                <w:rFonts w:ascii="Times New Roman" w:hAnsi="Times New Roman" w:cs="Times New Roman"/>
+                <w:color w:val="404040" w:themeColor="text1" w:themeTint="BF"/>
+                <w:sz w:val="24"/>
+                <w:szCs w:val="24"/>
+              </w:rPr>
+              <w:t>The “title” given to the commit, provides a very brief summary of the main changes made in a commit</w:t>
+            </w:r>
+          </w:p>
+          <w:p>
+            <w:pPr>
+              <w:spacing w:line="276" w:lineRule="auto"/>
+              <w:rPr>
+                <w:rFonts w:ascii="Times New Roman" w:hAnsi="Times New Roman" w:cs="Times New Roman"/>
+                <w:color w:val="404040" w:themeColor="text1" w:themeTint="BF"/>
+                <w:sz w:val="24"/>
+                <w:szCs w:val="24"/>
+              </w:rPr>
+            </w:pPr>
+          </w:p>
+        </w:tc>
+      </w:tr>
+      <w:tr>
+        <w:tc>
+          <w:tcPr>
+            <w:tcW w:w="1350" w:type="dxa"/>
+          </w:tcPr>
+          <w:p>
+            <w:pPr>
+              <w:spacing w:line="276" w:lineRule="auto"/>
+              <w:rPr>
+                <w:rFonts w:ascii="Times New Roman" w:hAnsi="Times New Roman" w:cs="Times New Roman"/>
+                <w:color w:val="404040" w:themeColor="text1" w:themeTint="BF"/>
+                <w:sz w:val="24"/>
+                <w:szCs w:val="24"/>
+              </w:rPr>
+            </w:pPr>
+            <w:r>
+              <w:rPr>
+                <w:rFonts w:ascii="Times New Roman" w:hAnsi="Times New Roman" w:cs="Times New Roman"/>
+                <w:color w:val="404040" w:themeColor="text1" w:themeTint="BF"/>
+                <w:sz w:val="24"/>
+                <w:szCs w:val="24"/>
+              </w:rPr>
+              <w:t>Message</w:t>
+            </w:r>
+          </w:p>
+        </w:tc>
+        <w:tc>
+          <w:tcPr>
+            <w:tcW w:w="8208" w:type="dxa"/>
+          </w:tcPr>
+          <w:p>
+            <w:pPr>
+              <w:spacing w:line="276" w:lineRule="auto"/>
+              <w:rPr>
+                <w:rFonts w:ascii="Times New Roman" w:hAnsi="Times New Roman" w:cs="Times New Roman"/>
+                <w:color w:val="404040" w:themeColor="text1" w:themeTint="BF"/>
+                <w:sz w:val="24"/>
+                <w:szCs w:val="24"/>
+              </w:rPr>
+            </w:pPr>
+            <w:r>
+              <w:rPr>
+                <w:rFonts w:ascii="Times New Roman" w:hAnsi="Times New Roman" w:cs="Times New Roman"/>
+                <w:color w:val="404040" w:themeColor="text1" w:themeTint="BF"/>
+                <w:sz w:val="24"/>
+                <w:szCs w:val="24"/>
+              </w:rPr>
+              <w:t>A more elaborate summary about the changes made in the commit, like specifying individual bugs fixed, what new features were implemented, etc.</w:t>
+            </w:r>
+          </w:p>
+          <w:p>
+            <w:pPr>
+              <w:spacing w:line="276" w:lineRule="auto"/>
+              <w:rPr>
+                <w:rFonts w:ascii="Times New Roman" w:hAnsi="Times New Roman" w:cs="Times New Roman"/>
+                <w:color w:val="404040" w:themeColor="text1" w:themeTint="BF"/>
+                <w:sz w:val="24"/>
+                <w:szCs w:val="24"/>
+              </w:rPr>
+            </w:pPr>
+          </w:p>
+        </w:tc>
+      </w:tr>
+    </w:tbl>
     <w:p>
       <w:pPr>
-        <w:spacing w:after="0" w:line="240" w:lineRule="auto"/>
-        <w:rPr>
+        <w:spacing w:line="240" w:lineRule="auto"/>
+        <w:rPr>
+          <w:rFonts w:ascii="Times New Roman" w:hAnsi="Times New Roman" w:cs="Times New Roman"/>
           <w:color w:val="404040" w:themeColor="text1" w:themeTint="BF"/>
           <w:sz w:val="24"/>
           <w:szCs w:val="24"/>
         </w:rPr>
       </w:pPr>
-      <w:r>
-        <w:rPr>
-          <w:color w:val="404040" w:themeColor="text1" w:themeTint="BF"/>
-          <w:sz w:val="24"/>
-          <w:szCs w:val="24"/>
-        </w:rPr>
-        <w:t xml:space="preserve">    Added the </w:t>
-      </w:r>
-      <w:proofErr w:type="spellStart"/>
-      <w:proofErr w:type="gramStart"/>
-      <w:r>
-        <w:rPr>
-          <w:color w:val="404040" w:themeColor="text1" w:themeTint="BF"/>
-          <w:sz w:val="24"/>
-          <w:szCs w:val="24"/>
-        </w:rPr>
-        <w:t>ftc</w:t>
-      </w:r>
-      <w:proofErr w:type="spellEnd"/>
-      <w:proofErr w:type="gramEnd"/>
-      <w:r>
-        <w:rPr>
-          <w:color w:val="404040" w:themeColor="text1" w:themeTint="BF"/>
-          <w:sz w:val="24"/>
-          <w:szCs w:val="24"/>
-        </w:rPr>
-        <w:t xml:space="preserve"> app framework, also updated the readme.md and the</w:t>
-      </w:r>
-    </w:p>
-    <w:p>
-      <w:pPr>
-        <w:spacing w:after="0" w:line="240" w:lineRule="auto"/>
-        <w:rPr>
-          <w:color w:val="404040" w:themeColor="text1" w:themeTint="BF"/>
-          <w:sz w:val="24"/>
-          <w:szCs w:val="24"/>
-        </w:rPr>
-      </w:pPr>
-      <w:r>
-        <w:rPr>
-          <w:color w:val="404040" w:themeColor="text1" w:themeTint="BF"/>
-          <w:sz w:val="24"/>
-          <w:szCs w:val="24"/>
-        </w:rPr>
-        <w:t xml:space="preserve">    </w:t>
-      </w:r>
-      <w:proofErr w:type="gramStart"/>
-      <w:r>
-        <w:rPr>
-          <w:color w:val="404040" w:themeColor="text1" w:themeTint="BF"/>
-          <w:sz w:val="24"/>
-          <w:szCs w:val="24"/>
-        </w:rPr>
-        <w:t>.</w:t>
-      </w:r>
-      <w:proofErr w:type="spellStart"/>
-      <w:r>
-        <w:rPr>
-          <w:color w:val="404040" w:themeColor="text1" w:themeTint="BF"/>
-          <w:sz w:val="24"/>
-          <w:szCs w:val="24"/>
-        </w:rPr>
-        <w:t>gitignore</w:t>
-      </w:r>
-      <w:proofErr w:type="spellEnd"/>
-      <w:r>
-        <w:rPr>
-          <w:color w:val="404040" w:themeColor="text1" w:themeTint="BF"/>
-          <w:sz w:val="24"/>
-          <w:szCs w:val="24"/>
-        </w:rPr>
-        <w:t>.</w:t>
-      </w:r>
-      <w:bookmarkStart w:id="0" w:name="_GoBack"/>
-      <w:bookmarkEnd w:id="0"/>
-      <w:proofErr w:type="gramEnd"/>
     </w:p>
     <w:sectPr>
       <w:headerReference w:type="default" r:id="rId7"/>
       <w:footerReference w:type="default" r:id="rId8"/>
       <w:headerReference w:type="first" r:id="rId9"/>
-      <w:footerReference w:type="first" r:id="rId10"/>
       <w:pgSz w:w="12240" w:h="15840"/>
       <w:pgMar w:top="1440" w:right="1440" w:bottom="1440" w:left="1440" w:header="720" w:footer="720" w:gutter="0"/>
       <w:cols w:space="720"/>
@@ -305,77 +1389,6 @@
     <w:pPr>
       <w:pStyle w:val="Footer"/>
       <w:jc w:val="right"/>
-    </w:pPr>
-  </w:p>
-</w:ftr>
-</file>
-
-<file path=word/footer2.xml><?xml version="1.0" encoding="utf-8"?>
-<w:ftr xmlns:wpc="http://schemas.microsoft.com/office/word/2010/wordprocessingCanvas" xmlns:mc="http://schemas.openxmlformats.org/markup-compatibility/2006" xmlns:o="urn:schemas-microsoft-com:office:office" xmlns:r="http://schemas.openxmlformats.org/officeDocument/2006/relationships" xmlns:m="http://schemas.openxmlformats.org/officeDocument/2006/math" xmlns:v="urn:schemas-microsoft-com:vml" xmlns:wp14="http://schemas.microsoft.com/office/word/2010/wordprocessingDrawing" xmlns:wp="http://schemas.openxmlformats.org/drawingml/2006/wordprocessingDrawing" xmlns:w10="urn:schemas-microsoft-com:office:word" xmlns:w="http://schemas.openxmlformats.org/wordprocessingml/2006/main" xmlns:w14="http://schemas.microsoft.com/office/word/2010/wordml" xmlns:wpg="http://schemas.microsoft.com/office/word/2010/wordprocessingGroup" xmlns:wpi="http://schemas.microsoft.com/office/word/2010/wordprocessingInk" xmlns:wne="http://schemas.microsoft.com/office/word/2006/wordml" xmlns:wps="http://schemas.microsoft.com/office/word/2010/wordprocessingShape" mc:Ignorable="w14 wp14">
-  <w:p>
-    <w:pPr>
-      <w:pStyle w:val="Footer"/>
-      <w:jc w:val="right"/>
-      <w:rPr>
-        <w:b/>
-        <w:bCs/>
-        <w:noProof/>
-        <w:color w:val="595959" w:themeColor="text1" w:themeTint="A6"/>
-      </w:rPr>
-    </w:pPr>
-    <w:r>
-      <w:rPr>
-        <w:color w:val="595959" w:themeColor="text1" w:themeTint="A6"/>
-        <w:spacing w:val="60"/>
-      </w:rPr>
-      <w:t>Page</w:t>
-    </w:r>
-    <w:r>
-      <w:rPr>
-        <w:color w:val="595959" w:themeColor="text1" w:themeTint="A6"/>
-      </w:rPr>
-      <w:t xml:space="preserve"> | </w:t>
-    </w:r>
-    <w:r>
-      <w:rPr>
-        <w:color w:val="595959" w:themeColor="text1" w:themeTint="A6"/>
-      </w:rPr>
-      <w:fldChar w:fldCharType="begin"/>
-    </w:r>
-    <w:r>
-      <w:rPr>
-        <w:color w:val="595959" w:themeColor="text1" w:themeTint="A6"/>
-      </w:rPr>
-      <w:instrText xml:space="preserve"> PAGE   \* MERGEFORMAT </w:instrText>
-    </w:r>
-    <w:r>
-      <w:rPr>
-        <w:color w:val="595959" w:themeColor="text1" w:themeTint="A6"/>
-      </w:rPr>
-      <w:fldChar w:fldCharType="separate"/>
-    </w:r>
-    <w:r>
-      <w:rPr>
-        <w:b/>
-        <w:bCs/>
-        <w:noProof/>
-        <w:color w:val="595959" w:themeColor="text1" w:themeTint="A6"/>
-      </w:rPr>
-      <w:t>1</w:t>
-    </w:r>
-    <w:r>
-      <w:rPr>
-        <w:b/>
-        <w:bCs/>
-        <w:noProof/>
-        <w:color w:val="595959" w:themeColor="text1" w:themeTint="A6"/>
-      </w:rPr>
-      <w:fldChar w:fldCharType="end"/>
-    </w:r>
-  </w:p>
-  <w:p>
-    <w:pPr>
-      <w:pStyle w:val="Footer"/>
     </w:pPr>
   </w:p>
 </w:ftr>
@@ -842,6 +1855,25 @@
       <w:szCs w:val="16"/>
     </w:rPr>
   </w:style>
+  <w:style w:type="table" w:styleId="TableGrid">
+    <w:name w:val="Table Grid"/>
+    <w:basedOn w:val="TableNormal"/>
+    <w:uiPriority w:val="59"/>
+    <w:rsid w:val="00FE243F"/>
+    <w:pPr>
+      <w:spacing w:after="0" w:line="240" w:lineRule="auto"/>
+    </w:pPr>
+    <w:tblPr>
+      <w:tblBorders>
+        <w:top w:val="single" w:sz="4" w:space="0" w:color="auto"/>
+        <w:left w:val="single" w:sz="4" w:space="0" w:color="auto"/>
+        <w:bottom w:val="single" w:sz="4" w:space="0" w:color="auto"/>
+        <w:right w:val="single" w:sz="4" w:space="0" w:color="auto"/>
+        <w:insideH w:val="single" w:sz="4" w:space="0" w:color="auto"/>
+        <w:insideV w:val="single" w:sz="4" w:space="0" w:color="auto"/>
+      </w:tblBorders>
+    </w:tblPr>
+  </w:style>
 </w:styles>
 </file>
 
@@ -1203,6 +2235,25 @@
       <w:szCs w:val="16"/>
     </w:rPr>
   </w:style>
+  <w:style w:type="table" w:styleId="TableGrid">
+    <w:name w:val="Table Grid"/>
+    <w:basedOn w:val="TableNormal"/>
+    <w:uiPriority w:val="59"/>
+    <w:rsid w:val="00FE243F"/>
+    <w:pPr>
+      <w:spacing w:after="0" w:line="240" w:lineRule="auto"/>
+    </w:pPr>
+    <w:tblPr>
+      <w:tblBorders>
+        <w:top w:val="single" w:sz="4" w:space="0" w:color="auto"/>
+        <w:left w:val="single" w:sz="4" w:space="0" w:color="auto"/>
+        <w:bottom w:val="single" w:sz="4" w:space="0" w:color="auto"/>
+        <w:right w:val="single" w:sz="4" w:space="0" w:color="auto"/>
+        <w:insideH w:val="single" w:sz="4" w:space="0" w:color="auto"/>
+        <w:insideV w:val="single" w:sz="4" w:space="0" w:color="auto"/>
+      </w:tblBorders>
+    </w:tblPr>
+  </w:style>
 </w:styles>
 </file>
 

</xml_diff>

<commit_message>
Added Control Award Submission
See title. Also a minor update to the commit log info sheet.
</commit_message>
<xml_diff>
--- a/doc/Team4324/Commit Logs Info Sheet.docx
+++ b/doc/Team4324/Commit Logs Info Sheet.docx
@@ -608,16 +608,24 @@
                 <w:sz w:val="24"/>
                 <w:szCs w:val="24"/>
               </w:rPr>
-              <w:t xml:space="preserve">    Author: </w:t>
-            </w:r>
-            <w:r>
-              <w:rPr>
-                <w:color w:val="404040" w:themeColor="text1" w:themeTint="BF"/>
-                <w:sz w:val="24"/>
-                <w:szCs w:val="24"/>
-                <w:highlight w:val="cyan"/>
-              </w:rPr>
-              <w:t xml:space="preserve">Bryan </w:t>
+              <w:t xml:space="preserve">    </w:t>
+            </w:r>
+            <w:r>
+              <w:rPr>
+                <w:color w:val="404040" w:themeColor="text1" w:themeTint="BF"/>
+                <w:sz w:val="24"/>
+                <w:szCs w:val="24"/>
+                <w:highlight w:val="yellow"/>
+              </w:rPr>
+              <w:t>Author:</w:t>
+            </w:r>
+            <w:r>
+              <w:rPr>
+                <w:color w:val="404040" w:themeColor="text1" w:themeTint="BF"/>
+                <w:sz w:val="24"/>
+                <w:szCs w:val="24"/>
+              </w:rPr>
+              <w:t xml:space="preserve"> Bryan </w:t>
             </w:r>
             <w:proofErr w:type="spellStart"/>
             <w:r>
@@ -625,10 +633,11 @@
                 <w:color w:val="404040" w:themeColor="text1" w:themeTint="BF"/>
                 <w:sz w:val="24"/>
                 <w:szCs w:val="24"/>
-                <w:highlight w:val="cyan"/>
               </w:rPr>
               <w:t>Bettis</w:t>
             </w:r>
+            <w:bookmarkStart w:id="0" w:name="_GoBack"/>
+            <w:bookmarkEnd w:id="0"/>
             <w:proofErr w:type="spellEnd"/>
           </w:p>
           <w:p>
@@ -662,17 +671,7 @@
                 <w:sz w:val="24"/>
                 <w:szCs w:val="24"/>
               </w:rPr>
-              <w:t xml:space="preserve">    Subject: Uploaded FTC App Fr</w:t>
-            </w:r>
-            <w:bookmarkStart w:id="0" w:name="_GoBack"/>
-            <w:bookmarkEnd w:id="0"/>
-            <w:r>
-              <w:rPr>
-                <w:color w:val="404040" w:themeColor="text1" w:themeTint="BF"/>
-                <w:sz w:val="24"/>
-                <w:szCs w:val="24"/>
-              </w:rPr>
-              <w:t>amework</w:t>
+              <w:t xml:space="preserve">    Subject: Uploaded FTC App Framework</w:t>
             </w:r>
           </w:p>
           <w:p>

</xml_diff>